<commit_message>
Tilføjet overskrift til Krav-Specifikation.docx, og rettet layout i Accepttest-Specifikation.docx
</commit_message>
<xml_diff>
--- a/Filer klar til review/Krav-Specifikation.docx
+++ b/Filer klar til review/Krav-Specifikation.docx
@@ -2,6 +2,22 @@
 <file path=word/document.xml><?xml version="1.0" encoding="utf-8"?>
 <w:document xmlns:wpc="http://schemas.microsoft.com/office/word/2010/wordprocessingCanvas" xmlns:mc="http://schemas.openxmlformats.org/markup-compatibility/2006" xmlns:o="urn:schemas-microsoft-com:office:office" xmlns:r="http://schemas.openxmlformats.org/officeDocument/2006/relationships" xmlns:m="http://schemas.openxmlformats.org/officeDocument/2006/math" xmlns:v="urn:schemas-microsoft-com:vml" xmlns:wp14="http://schemas.microsoft.com/office/word/2010/wordprocessingDrawing" xmlns:wp="http://schemas.openxmlformats.org/drawingml/2006/wordprocessingDrawing" xmlns:w10="urn:schemas-microsoft-com:office:word" xmlns:w="http://schemas.openxmlformats.org/wordprocessingml/2006/main" xmlns:w14="http://schemas.microsoft.com/office/word/2010/wordml" xmlns:w15="http://schemas.microsoft.com/office/word/2012/wordml" xmlns:wpg="http://schemas.microsoft.com/office/word/2010/wordprocessingGroup" xmlns:wpi="http://schemas.microsoft.com/office/word/2010/wordprocessingInk" xmlns:wne="http://schemas.microsoft.com/office/word/2006/wordml" xmlns:wps="http://schemas.microsoft.com/office/word/2010/wordprocessingShape" mc:Ignorable="w14 w15 wp14">
   <w:body>
+    <w:p>
+      <w:pPr>
+        <w:pStyle w:val="Titel"/>
+        <w:rPr>
+          <w:rFonts w:eastAsiaTheme="minorHAnsi"/>
+        </w:rPr>
+      </w:pPr>
+      <w:r>
+        <w:rPr>
+          <w:rFonts w:eastAsiaTheme="minorHAnsi"/>
+        </w:rPr>
+        <w:t>Krav specifikation.</w:t>
+      </w:r>
+      <w:bookmarkStart w:id="0" w:name="_GoBack"/>
+      <w:bookmarkEnd w:id="0"/>
+    </w:p>
     <w:sdt>
       <w:sdtPr>
         <w:rPr>
@@ -29,12 +45,7 @@
             <w:pStyle w:val="Overskrift"/>
           </w:pPr>
           <w:r>
-            <w:t>Indholdsforteg</w:t>
-          </w:r>
-          <w:bookmarkStart w:id="0" w:name="_GoBack"/>
-          <w:bookmarkEnd w:id="0"/>
-          <w:r>
-            <w:t>nelse</w:t>
+            <w:t>Indholdsfortegnelse</w:t>
           </w:r>
         </w:p>
         <w:p>
@@ -1563,27 +1574,14 @@
       <w:r>
         <w:t xml:space="preserve">Diagram </w:t>
       </w:r>
-      <w:r>
-        <w:fldChar w:fldCharType="begin"/>
-      </w:r>
-      <w:r>
-        <w:instrText xml:space="preserve"> SEQ Diagram \* ARABIC </w:instrText>
-      </w:r>
-      <w:r>
-        <w:fldChar w:fldCharType="separate"/>
-      </w:r>
-      <w:r>
-        <w:rPr>
-          <w:noProof/>
-        </w:rPr>
-        <w:t>1</w:t>
-      </w:r>
-      <w:r>
-        <w:rPr>
-          <w:noProof/>
-        </w:rPr>
-        <w:fldChar w:fldCharType="end"/>
-      </w:r>
+      <w:fldSimple w:instr=" SEQ Diagram \* ARABIC ">
+        <w:r>
+          <w:rPr>
+            <w:noProof/>
+          </w:rPr>
+          <w:t>1</w:t>
+        </w:r>
+      </w:fldSimple>
       <w:bookmarkEnd w:id="3"/>
       <w:r>
         <w:t xml:space="preserve"> - Aktør </w:t>
@@ -2162,27 +2160,14 @@
       <w:r>
         <w:t xml:space="preserve">Diagram </w:t>
       </w:r>
-      <w:r>
-        <w:fldChar w:fldCharType="begin"/>
-      </w:r>
-      <w:r>
-        <w:instrText xml:space="preserve"> SEQ Diagram \* ARABIC </w:instrText>
-      </w:r>
-      <w:r>
-        <w:fldChar w:fldCharType="separate"/>
-      </w:r>
-      <w:r>
-        <w:rPr>
-          <w:noProof/>
-        </w:rPr>
-        <w:t>2</w:t>
-      </w:r>
-      <w:r>
-        <w:rPr>
-          <w:noProof/>
-        </w:rPr>
-        <w:fldChar w:fldCharType="end"/>
-      </w:r>
+      <w:fldSimple w:instr=" SEQ Diagram \* ARABIC ">
+        <w:r>
+          <w:rPr>
+            <w:noProof/>
+          </w:rPr>
+          <w:t>2</w:t>
+        </w:r>
+      </w:fldSimple>
       <w:r>
         <w:t xml:space="preserve">: </w:t>
       </w:r>
@@ -8476,6 +8461,40 @@
       <w:u w:val="single"/>
     </w:rPr>
   </w:style>
+  <w:style w:type="paragraph" w:styleId="Titel">
+    <w:name w:val="Title"/>
+    <w:basedOn w:val="Normal"/>
+    <w:next w:val="Normal"/>
+    <w:link w:val="TitelTegn"/>
+    <w:uiPriority w:val="10"/>
+    <w:qFormat/>
+    <w:rsid w:val="00DD38DA"/>
+    <w:pPr>
+      <w:spacing w:after="0" w:line="240" w:lineRule="auto"/>
+      <w:contextualSpacing/>
+    </w:pPr>
+    <w:rPr>
+      <w:rFonts w:asciiTheme="majorHAnsi" w:eastAsiaTheme="majorEastAsia" w:hAnsiTheme="majorHAnsi" w:cstheme="majorBidi"/>
+      <w:spacing w:val="-10"/>
+      <w:kern w:val="28"/>
+      <w:sz w:val="56"/>
+      <w:szCs w:val="56"/>
+    </w:rPr>
+  </w:style>
+  <w:style w:type="character" w:customStyle="1" w:styleId="TitelTegn">
+    <w:name w:val="Titel Tegn"/>
+    <w:basedOn w:val="Standardskrifttypeiafsnit"/>
+    <w:link w:val="Titel"/>
+    <w:uiPriority w:val="10"/>
+    <w:rsid w:val="00DD38DA"/>
+    <w:rPr>
+      <w:rFonts w:asciiTheme="majorHAnsi" w:eastAsiaTheme="majorEastAsia" w:hAnsiTheme="majorHAnsi" w:cstheme="majorBidi"/>
+      <w:spacing w:val="-10"/>
+      <w:kern w:val="28"/>
+      <w:sz w:val="56"/>
+      <w:szCs w:val="56"/>
+    </w:rPr>
+  </w:style>
 </w:styles>
 </file>
 
@@ -8745,7 +8764,7 @@
 </file>
 
 <file path=customXml/itemProps1.xml><?xml version="1.0" encoding="utf-8"?>
-<ds:datastoreItem xmlns:ds="http://schemas.openxmlformats.org/officeDocument/2006/customXml" ds:itemID="{3F1C46E2-253B-4B25-A831-B6262787B241}">
+<ds:datastoreItem xmlns:ds="http://schemas.openxmlformats.org/officeDocument/2006/customXml" ds:itemID="{9B58CA42-52DD-4F1D-8D75-A96D9F39327B}">
   <ds:schemaRefs>
     <ds:schemaRef ds:uri="http://schemas.openxmlformats.org/officeDocument/2006/bibliography"/>
   </ds:schemaRefs>

</xml_diff>